<commit_message>
feat: Implementa funcionalidade de produção de documentos global, permitindo geração avulsa ou por projeto, seleção de templates e edição de documentos existentes.
</commit_message>
<xml_diff>
--- a/public/generated-docs/NT.00016.EQTL-03-ANEXO-III-NT.016.EQTL-Termo-de-Solicitacao-de-Compartilhamento.docx
+++ b/public/generated-docs/NT.00016.EQTL-03-ANEXO-III-NT.016.EQTL-Termo-de-Solicitacao-de-Compartilhamento.docx
@@ -17,7 +17,7 @@
           <w:color w:val="000000"/>
           <w:spacing w:val="-2"/>
         </w:rPr>
-        <w:t xml:space="preserve">Sobral</w:t>
+        <w:t xml:space="preserve">Maceió</w:t>
       </w:r>
       <w:r>
         <w:rPr>
@@ -251,7 +251,7 @@
         <w:rPr>
           <w:rFonts w:ascii="Times New Roman" w:hAnsi="Times New Roman" w:cs="Times New Roman"/>
         </w:rPr>
-        <w:t xml:space="preserve">DAQUIBRASIL SINAL DE FIBRA OTICA LTDA</w:t>
+        <w:t xml:space="preserve">NET-POINT</w:t>
       </w:r>
       <w:r>
         <w:rPr>
@@ -263,7 +263,7 @@
         <w:rPr>
           <w:rFonts w:ascii="Times New Roman" w:hAnsi="Times New Roman" w:cs="Times New Roman"/>
         </w:rPr>
-        <w:t xml:space="preserve">DAQUIBRASIL SINAL DE FIBRA OTICA LTDA</w:t>
+        <w:t xml:space="preserve">JOSE E DA SILVA NET-POINT LTDA</w:t>
       </w:r>
       <w:r>
         <w:rPr>
@@ -296,7 +296,7 @@
           <w:rFonts w:ascii="Times New Roman" w:hAnsi="Times New Roman" w:cs="Times New Roman"/>
           <w:color w:val="000000"/>
         </w:rPr>
-        <w:t xml:space="preserve">25.315.224/0000-11</w:t>
+        <w:t xml:space="preserve">63.520.002/0001-21</w:t>
       </w:r>
       <w:r>
         <w:rPr>
@@ -310,7 +310,7 @@
           <w:rFonts w:ascii="Times New Roman" w:hAnsi="Times New Roman" w:cs="Times New Roman"/>
           <w:color w:val="000000"/>
         </w:rPr>
-        <w:t xml:space="preserve">00</w:t>
+        <w:t xml:space="preserve">R PAULO HENRIQUE MENDES, S/N, CASA 09E, TABULEIRO DO MARTINS, MACEIO - AL, CEP: 57.081-520</w:t>
       </w:r>
       <w:r>
         <w:rPr>
@@ -911,7 +911,7 @@
           <w:rFonts w:ascii="Times New Roman" w:hAnsi="Times New Roman" w:cs="Times New Roman"/>
           <w:color w:val="000000"/>
         </w:rPr>
-        <w:t xml:space="preserve">Alexsansdro arsaujo</w:t>
+        <w:t xml:space="preserve">JOSE ERIVALDO DA SILVA</w:t>
       </w:r>
     </w:p>
     <w:p>
@@ -929,7 +929,7 @@
           <w:rFonts w:ascii="Times New Roman" w:hAnsi="Times New Roman" w:cs="Times New Roman"/>
           <w:color w:val="000000"/>
         </w:rPr>
-        <w:t xml:space="preserve">Sócio-Adminitrador</w:t>
+        <w:t xml:space="preserve">Sócio-Administrador</w:t>
       </w:r>
     </w:p>
     <w:p>
@@ -946,7 +946,7 @@
         <w:rPr>
           <w:rFonts w:ascii="Times New Roman" w:hAnsi="Times New Roman" w:cs="Times New Roman"/>
         </w:rPr>
-        <w:t xml:space="preserve">alexsandrodro.araujo015@gmail.com</w:t>
+        <w:t xml:space="preserve">netpoint.mcz.2025@hotmail.com</w:t>
       </w:r>
       <w:r>
         <w:rPr>
@@ -960,7 +960,7 @@
           <w:rFonts w:ascii="Times New Roman" w:hAnsi="Times New Roman" w:cs="Times New Roman"/>
           <w:color w:val="000000"/>
         </w:rPr>
-        <w:t xml:space="preserve">(88)981479415</w:t>
+        <w:t xml:space="preserve">(82) 9609-5615</w:t>
       </w:r>
     </w:p>
     <w:p>

</xml_diff>

<commit_message>
feat: Adiciona ações de servidor para gerenciamento de empresas e projetos, e inclui dados iniciais e documentos gerados.
</commit_message>
<xml_diff>
--- a/public/generated-docs/NT.00016.EQTL-03-ANEXO-III-NT.016.EQTL-Termo-de-Solicitacao-de-Compartilhamento.docx
+++ b/public/generated-docs/NT.00016.EQTL-03-ANEXO-III-NT.016.EQTL-Termo-de-Solicitacao-de-Compartilhamento.docx
@@ -17,7 +17,7 @@
           <w:color w:val="000000"/>
           <w:spacing w:val="-2"/>
         </w:rPr>
-        <w:t xml:space="preserve">Maceió</w:t>
+        <w:t xml:space="preserve">Parnaiba</w:t>
       </w:r>
       <w:r>
         <w:rPr>
@@ -33,7 +33,7 @@
           <w:color w:val="000000"/>
           <w:spacing w:val="-2"/>
         </w:rPr>
-        <w:t xml:space="preserve">Alagoas</w:t>
+        <w:t xml:space="preserve">Piauí</w:t>
       </w:r>
       <w:r>
         <w:rPr>
@@ -49,7 +49,7 @@
           <w:color w:val="000000"/>
           <w:spacing w:val="-2"/>
         </w:rPr>
-        <w:t xml:space="preserve">29 de janeiro de 2026</w:t>
+        <w:t xml:space="preserve">30 de janeiro de 2026</w:t>
       </w:r>
       <w:r>
         <w:rPr>
@@ -107,7 +107,7 @@
           <w:color w:val="000000"/>
           <w:spacing w:val="-2"/>
         </w:rPr>
-        <w:t xml:space="preserve">EQUATORIAL ALAGOAS</w:t>
+        <w:t xml:space="preserve">EQUATORIAL PIAUÍ</w:t>
       </w:r>
     </w:p>
     <w:p>
@@ -251,7 +251,7 @@
         <w:rPr>
           <w:rFonts w:ascii="Times New Roman" w:hAnsi="Times New Roman" w:cs="Times New Roman"/>
         </w:rPr>
-        <w:t xml:space="preserve">NET-POINT</w:t>
+        <w:t xml:space="preserve">INFORLAN</w:t>
       </w:r>
       <w:r>
         <w:rPr>
@@ -263,7 +263,7 @@
         <w:rPr>
           <w:rFonts w:ascii="Times New Roman" w:hAnsi="Times New Roman" w:cs="Times New Roman"/>
         </w:rPr>
-        <w:t xml:space="preserve">JOSE E DA SILVA NET-POINT LTDA</w:t>
+        <w:t xml:space="preserve">SISTEMA INFOR-LAN TELECOMUNICAÇÕES LTDA</w:t>
       </w:r>
       <w:r>
         <w:rPr>
@@ -296,7 +296,7 @@
           <w:rFonts w:ascii="Times New Roman" w:hAnsi="Times New Roman" w:cs="Times New Roman"/>
           <w:color w:val="000000"/>
         </w:rPr>
-        <w:t xml:space="preserve">63.520.002/0001-21</w:t>
+        <w:t xml:space="preserve">52.629.625/0001-10</w:t>
       </w:r>
       <w:r>
         <w:rPr>
@@ -310,7 +310,7 @@
           <w:rFonts w:ascii="Times New Roman" w:hAnsi="Times New Roman" w:cs="Times New Roman"/>
           <w:color w:val="000000"/>
         </w:rPr>
-        <w:t xml:space="preserve">R PAULO HENRIQUE MENDES, S/N, CASA 09E, TABULEIRO DO MARTINS, MACEIO - AL, CEP: 57.081-520</w:t>
+        <w:t xml:space="preserve">Q QUADRA 1, 08, PLANALTO DE MONTESERRA THE, Parnaíba/PI, CEP: 64.207-470</w:t>
       </w:r>
       <w:r>
         <w:rPr>
@@ -911,7 +911,7 @@
           <w:rFonts w:ascii="Times New Roman" w:hAnsi="Times New Roman" w:cs="Times New Roman"/>
           <w:color w:val="000000"/>
         </w:rPr>
-        <w:t xml:space="preserve">JOSE ERIVALDO DA SILVA</w:t>
+        <w:t xml:space="preserve">MARCIA MARIA MENDES COSTA</w:t>
       </w:r>
     </w:p>
     <w:p>
@@ -929,7 +929,7 @@
           <w:rFonts w:ascii="Times New Roman" w:hAnsi="Times New Roman" w:cs="Times New Roman"/>
           <w:color w:val="000000"/>
         </w:rPr>
-        <w:t xml:space="preserve">Sócio-Administrador</w:t>
+        <w:t xml:space="preserve">Sócia-Administradora</w:t>
       </w:r>
     </w:p>
     <w:p>
@@ -946,7 +946,7 @@
         <w:rPr>
           <w:rFonts w:ascii="Times New Roman" w:hAnsi="Times New Roman" w:cs="Times New Roman"/>
         </w:rPr>
-        <w:t xml:space="preserve">netpoint.mcz.2025@hotmail.com</w:t>
+        <w:t xml:space="preserve">sistemainforlan@gmail.com</w:t>
       </w:r>
       <w:r>
         <w:rPr>
@@ -960,7 +960,7 @@
           <w:rFonts w:ascii="Times New Roman" w:hAnsi="Times New Roman" w:cs="Times New Roman"/>
           <w:color w:val="000000"/>
         </w:rPr>
-        <w:t xml:space="preserve">(82) 9609-5615</w:t>
+        <w:t xml:space="preserve">(86) 9428-1942</w:t>
       </w:r>
     </w:p>
     <w:p>

</xml_diff>

<commit_message>
feat: Adiciona dados da empresa SNI NET TELECOM e seus documentos gerados de Solicitação de Compartilhamento e Procuração.
</commit_message>
<xml_diff>
--- a/public/generated-docs/NT.00016.EQTL-03-ANEXO-III-NT.016.EQTL-Termo-de-Solicitacao-de-Compartilhamento.docx
+++ b/public/generated-docs/NT.00016.EQTL-03-ANEXO-III-NT.016.EQTL-Termo-de-Solicitacao-de-Compartilhamento.docx
@@ -17,7 +17,7 @@
           <w:color w:val="000000"/>
           <w:spacing w:val="-2"/>
         </w:rPr>
-        <w:t xml:space="preserve">Parnaiba</w:t>
+        <w:t xml:space="preserve">Matões</w:t>
       </w:r>
       <w:r>
         <w:rPr>
@@ -33,7 +33,7 @@
           <w:color w:val="000000"/>
           <w:spacing w:val="-2"/>
         </w:rPr>
-        <w:t xml:space="preserve">Piauí</w:t>
+        <w:t xml:space="preserve">Maranhão</w:t>
       </w:r>
       <w:r>
         <w:rPr>
@@ -49,7 +49,7 @@
           <w:color w:val="000000"/>
           <w:spacing w:val="-2"/>
         </w:rPr>
-        <w:t xml:space="preserve">30 de janeiro de 2026</w:t>
+        <w:t xml:space="preserve">4 de fevereiro de 2026</w:t>
       </w:r>
       <w:r>
         <w:rPr>
@@ -107,7 +107,7 @@
           <w:color w:val="000000"/>
           <w:spacing w:val="-2"/>
         </w:rPr>
-        <w:t xml:space="preserve">EQUATORIAL PIAUÍ</w:t>
+        <w:t xml:space="preserve">EQUATORIAL MARANHÃO</w:t>
       </w:r>
     </w:p>
     <w:p>
@@ -251,7 +251,7 @@
         <w:rPr>
           <w:rFonts w:ascii="Times New Roman" w:hAnsi="Times New Roman" w:cs="Times New Roman"/>
         </w:rPr>
-        <w:t xml:space="preserve">INFORLAN</w:t>
+        <w:t xml:space="preserve">SNI NET TELECOM</w:t>
       </w:r>
       <w:r>
         <w:rPr>
@@ -263,7 +263,7 @@
         <w:rPr>
           <w:rFonts w:ascii="Times New Roman" w:hAnsi="Times New Roman" w:cs="Times New Roman"/>
         </w:rPr>
-        <w:t xml:space="preserve">SISTEMA INFOR-LAN TELECOMUNICAÇÕES LTDA</w:t>
+        <w:t xml:space="preserve">C. O. DOS SANTOS SOUSA</w:t>
       </w:r>
       <w:r>
         <w:rPr>
@@ -296,7 +296,7 @@
           <w:rFonts w:ascii="Times New Roman" w:hAnsi="Times New Roman" w:cs="Times New Roman"/>
           <w:color w:val="000000"/>
         </w:rPr>
-        <w:t xml:space="preserve">52.629.625/0001-10</w:t>
+        <w:t xml:space="preserve">06.323.714/0001-17</w:t>
       </w:r>
       <w:r>
         <w:rPr>
@@ -310,7 +310,7 @@
           <w:rFonts w:ascii="Times New Roman" w:hAnsi="Times New Roman" w:cs="Times New Roman"/>
           <w:color w:val="000000"/>
         </w:rPr>
-        <w:t xml:space="preserve">Q QUADRA 1, 08, PLANALTO DE MONTESERRA THE, Parnaíba/PI, CEP: 64.207-470</w:t>
+        <w:t xml:space="preserve">R Timon, 355, Centro, Parnarama/MA, CEP: 65.640-000</w:t>
       </w:r>
       <w:r>
         <w:rPr>
@@ -911,7 +911,7 @@
           <w:rFonts w:ascii="Times New Roman" w:hAnsi="Times New Roman" w:cs="Times New Roman"/>
           <w:color w:val="000000"/>
         </w:rPr>
-        <w:t xml:space="preserve">MARCIA MARIA MENDES COSTA</w:t>
+        <w:t xml:space="preserve">Carlos Odeon dos Santos Sousa</w:t>
       </w:r>
     </w:p>
     <w:p>
@@ -929,7 +929,7 @@
           <w:rFonts w:ascii="Times New Roman" w:hAnsi="Times New Roman" w:cs="Times New Roman"/>
           <w:color w:val="000000"/>
         </w:rPr>
-        <w:t xml:space="preserve">Sócia-Administradora</w:t>
+        <w:t xml:space="preserve">Sócio/Propriétario</w:t>
       </w:r>
     </w:p>
     <w:p>
@@ -946,7 +946,7 @@
         <w:rPr>
           <w:rFonts w:ascii="Times New Roman" w:hAnsi="Times New Roman" w:cs="Times New Roman"/>
         </w:rPr>
-        <w:t xml:space="preserve">sistemainforlan@gmail.com</w:t>
+        <w:t xml:space="preserve">CARLOS16SNI@HOTMAIL.COM</w:t>
       </w:r>
       <w:r>
         <w:rPr>
@@ -960,7 +960,7 @@
           <w:rFonts w:ascii="Times New Roman" w:hAnsi="Times New Roman" w:cs="Times New Roman"/>
           <w:color w:val="000000"/>
         </w:rPr>
-        <w:t xml:space="preserve">(86) 9428-1942</w:t>
+        <w:t xml:space="preserve">(99) 8430-1702</w:t>
       </w:r>
     </w:p>
     <w:p>

</xml_diff>